<commit_message>
reviewed and release all the documents
</commit_message>
<xml_diff>
--- a/01_SafetyPlan_LaneAssistance.docx
+++ b/01_SafetyPlan_LaneAssistance.docx
@@ -1,10 +1,10 @@
 
 <file path=word/document.xml><?xml version="1.0" encoding="utf-8"?>
-<w:document xmlns:wpc="http://schemas.microsoft.com/office/word/2010/wordprocessingCanvas" xmlns:mc="http://schemas.openxmlformats.org/markup-compatibility/2006" xmlns:o="urn:schemas-microsoft-com:office:office" xmlns:r="http://schemas.openxmlformats.org/officeDocument/2006/relationships" xmlns:m="http://schemas.openxmlformats.org/officeDocument/2006/math" xmlns:v="urn:schemas-microsoft-com:vml" xmlns:wp14="http://schemas.microsoft.com/office/word/2010/wordprocessingDrawing" xmlns:wp="http://schemas.openxmlformats.org/drawingml/2006/wordprocessingDrawing" xmlns:w10="urn:schemas-microsoft-com:office:word" xmlns:w="http://schemas.openxmlformats.org/wordprocessingml/2006/main" xmlns:w14="http://schemas.microsoft.com/office/word/2010/wordml" xmlns:wpg="http://schemas.microsoft.com/office/word/2010/wordprocessingGroup" xmlns:wpi="http://schemas.microsoft.com/office/word/2010/wordprocessingInk" xmlns:wne="http://schemas.microsoft.com/office/word/2006/wordml" xmlns:wps="http://schemas.microsoft.com/office/word/2010/wordprocessingShape" mc:Ignorable="w14 wp14">
+<w:document xmlns:mv="urn:schemas-microsoft-com:mac:vml" xmlns:mo="http://schemas.microsoft.com/office/mac/office/2008/main" xmlns:ve="http://schemas.openxmlformats.org/markup-compatibility/2006" xmlns:o="urn:schemas-microsoft-com:office:office" xmlns:r="http://schemas.openxmlformats.org/officeDocument/2006/relationships" xmlns:m="http://schemas.openxmlformats.org/officeDocument/2006/math" xmlns:v="urn:schemas-microsoft-com:vml" xmlns:w10="urn:schemas-microsoft-com:office:word" xmlns:w="http://schemas.openxmlformats.org/wordprocessingml/2006/main" xmlns:wne="http://schemas.microsoft.com/office/word/2006/wordml" xmlns:wp="http://schemas.openxmlformats.org/drawingml/2006/wordprocessingDrawing" ve:Ignorable="mv" ve:PreserveAttributes="mv:*">
   <w:body>
     <w:p>
       <w:pPr>
-        <w:pStyle w:val="Title"/>
+        <w:pStyle w:val="Titre"/>
         <w:keepNext w:val="0"/>
         <w:keepLines w:val="0"/>
         <w:spacing w:after="0"/>
@@ -19,7 +19,7 @@
       <w:r>
         <w:rPr>
           <w:noProof/>
-          <w:lang w:eastAsia="en-US"/>
+          <w:lang w:val="fr-FR"/>
         </w:rPr>
         <w:drawing>
           <wp:anchor distT="0" distB="0" distL="0" distR="0" simplePos="0" relativeHeight="251658240" behindDoc="0" locked="0" layoutInCell="1" allowOverlap="1">
@@ -43,7 +43,7 @@
                     <pic:cNvPicPr preferRelativeResize="0"/>
                   </pic:nvPicPr>
                   <pic:blipFill>
-                    <a:blip r:embed="rId8"/>
+                    <a:blip r:embed="rId7"/>
                     <a:srcRect l="24000" r="25600"/>
                     <a:stretch>
                       <a:fillRect/>
@@ -68,7 +68,7 @@
       <w:r>
         <w:rPr>
           <w:noProof/>
-          <w:lang w:eastAsia="en-US"/>
+          <w:lang w:val="fr-FR"/>
         </w:rPr>
         <w:drawing>
           <wp:anchor distT="0" distB="0" distL="114300" distR="114300" simplePos="0" relativeHeight="251659264" behindDoc="0" locked="0" layoutInCell="1" allowOverlap="1">
@@ -92,7 +92,7 @@
                     <pic:cNvPicPr preferRelativeResize="0"/>
                   </pic:nvPicPr>
                   <pic:blipFill>
-                    <a:blip r:embed="rId9"/>
+                    <a:blip r:embed="rId8"/>
                     <a:srcRect/>
                     <a:stretch>
                       <a:fillRect/>
@@ -117,7 +117,7 @@
     </w:p>
     <w:p>
       <w:pPr>
-        <w:pStyle w:val="Title"/>
+        <w:pStyle w:val="Titre"/>
         <w:keepNext w:val="0"/>
         <w:keepLines w:val="0"/>
         <w:spacing w:after="0"/>
@@ -135,7 +135,7 @@
     </w:p>
     <w:p>
       <w:pPr>
-        <w:pStyle w:val="Title"/>
+        <w:pStyle w:val="Titre"/>
         <w:contextualSpacing w:val="0"/>
         <w:jc w:val="right"/>
         <w:rPr>
@@ -148,7 +148,7 @@
     </w:p>
     <w:p>
       <w:pPr>
-        <w:pStyle w:val="Title"/>
+        <w:pStyle w:val="Titre"/>
         <w:contextualSpacing w:val="0"/>
         <w:rPr>
           <w:sz w:val="48"/>
@@ -170,7 +170,7 @@
     </w:p>
     <w:p>
       <w:pPr>
-        <w:pStyle w:val="Title"/>
+        <w:pStyle w:val="Titre"/>
         <w:contextualSpacing w:val="0"/>
         <w:jc w:val="right"/>
       </w:pPr>
@@ -190,48 +190,51 @@
         <w:jc w:val="right"/>
         <w:rPr>
           <w:b/>
-          <w:color w:val="B7B7B7"/>
+          <w:color w:val="999999"/>
         </w:rPr>
       </w:pPr>
       <w:r>
         <w:rPr>
           <w:b/>
         </w:rPr>
-        <w:t xml:space="preserve">Document Version: </w:t>
+        <w:t>Document Version:</w:t>
       </w:r>
       <w:r>
         <w:rPr>
           <w:b/>
-          <w:color w:val="B7B7B7"/>
-        </w:rPr>
-        <w:t>[Version]</w:t>
-      </w:r>
-    </w:p>
-    <w:p>
-      <w:pPr>
-        <w:pStyle w:val="Normal1"/>
-        <w:jc w:val="right"/>
+        </w:rPr>
+        <w:t xml:space="preserve"> </w:t>
+      </w:r>
+      <w:r>
         <w:rPr>
           <w:b/>
           <w:color w:val="999999"/>
         </w:rPr>
-      </w:pPr>
+        <w:t>Version 1.</w:t>
+      </w:r>
       <w:r>
         <w:rPr>
           <w:b/>
           <w:color w:val="999999"/>
         </w:rPr>
-        <w:t>Template Version 1.0, Released on 2017-06-21</w:t>
-      </w:r>
-    </w:p>
-    <w:p>
-      <w:pPr>
-        <w:pStyle w:val="Normal1"/>
-      </w:pPr>
-    </w:p>
-    <w:p>
-      <w:pPr>
-        <w:pStyle w:val="Title"/>
+        <w:t>1, Released on 2018-11</w:t>
+      </w:r>
+      <w:r>
+        <w:rPr>
+          <w:b/>
+          <w:color w:val="999999"/>
+        </w:rPr>
+        <w:t>-21</w:t>
+      </w:r>
+    </w:p>
+    <w:p>
+      <w:pPr>
+        <w:pStyle w:val="Normal1"/>
+      </w:pPr>
+    </w:p>
+    <w:p>
+      <w:pPr>
+        <w:pStyle w:val="Titre"/>
         <w:contextualSpacing w:val="0"/>
         <w:jc w:val="right"/>
         <w:rPr>
@@ -244,7 +247,7 @@
       <w:r>
         <w:rPr>
           <w:noProof/>
-          <w:lang w:eastAsia="en-US"/>
+          <w:lang w:val="fr-FR"/>
         </w:rPr>
         <w:drawing>
           <wp:inline distT="0" distB="0" distL="0" distR="0">
@@ -260,7 +263,7 @@
                     <pic:cNvPicPr preferRelativeResize="0"/>
                   </pic:nvPicPr>
                   <pic:blipFill>
-                    <a:blip r:embed="rId10"/>
+                    <a:blip r:embed="rId9"/>
                     <a:srcRect/>
                     <a:stretch>
                       <a:fillRect/>
@@ -337,13 +340,20 @@
     </w:p>
     <w:p>
       <w:pPr>
-        <w:pStyle w:val="Heading1"/>
+        <w:pStyle w:val="Titre1"/>
         <w:widowControl w:val="0"/>
         <w:spacing w:before="480" w:after="180" w:line="240" w:lineRule="auto"/>
         <w:contextualSpacing w:val="0"/>
       </w:pPr>
-      <w:r>
-        <w:lastRenderedPageBreak/>
+    </w:p>
+    <w:p>
+      <w:pPr>
+        <w:pStyle w:val="Titre1"/>
+        <w:widowControl w:val="0"/>
+        <w:spacing w:before="480" w:after="180" w:line="240" w:lineRule="auto"/>
+        <w:contextualSpacing w:val="0"/>
+      </w:pPr>
+      <w:r>
         <w:t>Document history</w:t>
       </w:r>
     </w:p>
@@ -371,7 +381,7 @@
           <w:insideV w:val="single" w:sz="4" w:space="0" w:color="000000"/>
         </w:tblBorders>
         <w:tblLayout w:type="fixed"/>
-        <w:tblLook w:val="0020" w:firstRow="1" w:lastRow="0" w:firstColumn="0" w:lastColumn="0" w:noHBand="0" w:noVBand="0"/>
+        <w:tblLook w:val="0020"/>
       </w:tblPr>
       <w:tblGrid>
         <w:gridCol w:w="1470"/>
@@ -381,7 +391,7 @@
       </w:tblGrid>
       <w:tr>
         <w:trPr>
-          <w:cnfStyle w:val="100000000000" w:firstRow="1" w:lastRow="0" w:firstColumn="0" w:lastColumn="0" w:oddVBand="0" w:evenVBand="0" w:oddHBand="0" w:evenHBand="0" w:firstRowFirstColumn="0" w:firstRowLastColumn="0" w:lastRowFirstColumn="0" w:lastRowLastColumn="0"/>
+          <w:cnfStyle w:val="100000000000"/>
         </w:trPr>
         <w:tc>
           <w:tcPr>
@@ -616,6 +626,14 @@
                 <w:szCs w:val="22"/>
               </w:rPr>
             </w:pPr>
+            <w:r>
+              <w:rPr>
+                <w:rFonts w:ascii="Calibri" w:eastAsia="Calibri" w:hAnsi="Calibri" w:cs="Calibri"/>
+                <w:sz w:val="22"/>
+                <w:szCs w:val="22"/>
+              </w:rPr>
+              <w:t>11/21/2018</w:t>
+            </w:r>
           </w:p>
         </w:tc>
         <w:tc>
@@ -633,6 +651,14 @@
                 <w:szCs w:val="22"/>
               </w:rPr>
             </w:pPr>
+            <w:r>
+              <w:rPr>
+                <w:rFonts w:ascii="Calibri" w:eastAsia="Calibri" w:hAnsi="Calibri" w:cs="Calibri"/>
+                <w:sz w:val="22"/>
+                <w:szCs w:val="22"/>
+              </w:rPr>
+              <w:t>1.1</w:t>
+            </w:r>
           </w:p>
         </w:tc>
         <w:tc>
@@ -650,6 +676,32 @@
                 <w:szCs w:val="22"/>
               </w:rPr>
             </w:pPr>
+            <w:r>
+              <w:rPr>
+                <w:rFonts w:ascii="Calibri" w:eastAsia="Calibri" w:hAnsi="Calibri" w:cs="Calibri"/>
+                <w:sz w:val="22"/>
+                <w:szCs w:val="22"/>
+              </w:rPr>
+              <w:t xml:space="preserve">Emile </w:t>
+            </w:r>
+            <w:proofErr w:type="spellStart"/>
+            <w:r>
+              <w:rPr>
+                <w:rFonts w:ascii="Calibri" w:eastAsia="Calibri" w:hAnsi="Calibri" w:cs="Calibri"/>
+                <w:sz w:val="22"/>
+                <w:szCs w:val="22"/>
+              </w:rPr>
+              <w:t>Papillon</w:t>
+            </w:r>
+            <w:proofErr w:type="spellEnd"/>
+            <w:r>
+              <w:rPr>
+                <w:rFonts w:ascii="Calibri" w:eastAsia="Calibri" w:hAnsi="Calibri" w:cs="Calibri"/>
+                <w:sz w:val="22"/>
+                <w:szCs w:val="22"/>
+              </w:rPr>
+              <w:t xml:space="preserve"> </w:t>
+            </w:r>
           </w:p>
         </w:tc>
         <w:tc>
@@ -667,6 +719,14 @@
                 <w:szCs w:val="22"/>
               </w:rPr>
             </w:pPr>
+            <w:r>
+              <w:rPr>
+                <w:rFonts w:ascii="Calibri" w:eastAsia="Calibri" w:hAnsi="Calibri" w:cs="Calibri"/>
+                <w:sz w:val="22"/>
+                <w:szCs w:val="22"/>
+              </w:rPr>
+              <w:t>Review and Release</w:t>
+            </w:r>
           </w:p>
         </w:tc>
       </w:tr>
@@ -885,7 +945,7 @@
     </w:tbl>
     <w:p>
       <w:pPr>
-        <w:pStyle w:val="Heading1"/>
+        <w:pStyle w:val="Titre1"/>
         <w:widowControl w:val="0"/>
         <w:spacing w:before="480" w:after="180" w:line="240" w:lineRule="auto"/>
         <w:contextualSpacing w:val="0"/>
@@ -915,16 +975,20 @@
           <w:docPartUnique/>
         </w:docPartObj>
       </w:sdtPr>
-      <w:sdtEndPr/>
       <w:sdtContent>
         <w:p>
           <w:pPr>
-            <w:pStyle w:val="TOC1"/>
+            <w:pStyle w:val="TM1"/>
             <w:tabs>
               <w:tab w:val="right" w:leader="dot" w:pos="9350"/>
             </w:tabs>
             <w:rPr>
+              <w:rFonts w:asciiTheme="minorHAnsi" w:eastAsiaTheme="minorEastAsia" w:hAnsiTheme="minorHAnsi" w:cstheme="minorBidi"/>
               <w:noProof/>
+              <w:color w:val="auto"/>
+              <w:sz w:val="24"/>
+              <w:szCs w:val="24"/>
+              <w:lang w:val="fr-FR"/>
             </w:rPr>
           </w:pPr>
           <w:r>
@@ -945,12 +1009,17 @@
         </w:p>
         <w:p>
           <w:pPr>
-            <w:pStyle w:val="TOC1"/>
+            <w:pStyle w:val="TM1"/>
             <w:tabs>
               <w:tab w:val="right" w:leader="dot" w:pos="9350"/>
             </w:tabs>
             <w:rPr>
+              <w:rFonts w:asciiTheme="minorHAnsi" w:eastAsiaTheme="minorEastAsia" w:hAnsiTheme="minorHAnsi" w:cstheme="minorBidi"/>
               <w:noProof/>
+              <w:color w:val="auto"/>
+              <w:sz w:val="24"/>
+              <w:szCs w:val="24"/>
+              <w:lang w:val="fr-FR"/>
             </w:rPr>
           </w:pPr>
           <w:r>
@@ -962,12 +1031,17 @@
         </w:p>
         <w:p>
           <w:pPr>
-            <w:pStyle w:val="TOC1"/>
+            <w:pStyle w:val="TM1"/>
             <w:tabs>
               <w:tab w:val="right" w:leader="dot" w:pos="9350"/>
             </w:tabs>
             <w:rPr>
+              <w:rFonts w:asciiTheme="minorHAnsi" w:eastAsiaTheme="minorEastAsia" w:hAnsiTheme="minorHAnsi" w:cstheme="minorBidi"/>
               <w:noProof/>
+              <w:color w:val="auto"/>
+              <w:sz w:val="24"/>
+              <w:szCs w:val="24"/>
+              <w:lang w:val="fr-FR"/>
             </w:rPr>
           </w:pPr>
           <w:r>
@@ -979,12 +1053,17 @@
         </w:p>
         <w:p>
           <w:pPr>
-            <w:pStyle w:val="TOC2"/>
+            <w:pStyle w:val="TM2"/>
             <w:tabs>
               <w:tab w:val="right" w:leader="dot" w:pos="9350"/>
             </w:tabs>
             <w:rPr>
+              <w:rFonts w:asciiTheme="minorHAnsi" w:eastAsiaTheme="minorEastAsia" w:hAnsiTheme="minorHAnsi" w:cstheme="minorBidi"/>
               <w:noProof/>
+              <w:color w:val="auto"/>
+              <w:sz w:val="24"/>
+              <w:szCs w:val="24"/>
+              <w:lang w:val="fr-FR"/>
             </w:rPr>
           </w:pPr>
           <w:r>
@@ -996,12 +1075,17 @@
         </w:p>
         <w:p>
           <w:pPr>
-            <w:pStyle w:val="TOC2"/>
+            <w:pStyle w:val="TM2"/>
             <w:tabs>
               <w:tab w:val="right" w:leader="dot" w:pos="9350"/>
             </w:tabs>
             <w:rPr>
+              <w:rFonts w:asciiTheme="minorHAnsi" w:eastAsiaTheme="minorEastAsia" w:hAnsiTheme="minorHAnsi" w:cstheme="minorBidi"/>
               <w:noProof/>
+              <w:color w:val="auto"/>
+              <w:sz w:val="24"/>
+              <w:szCs w:val="24"/>
+              <w:lang w:val="fr-FR"/>
             </w:rPr>
           </w:pPr>
           <w:r>
@@ -1013,12 +1097,17 @@
         </w:p>
         <w:p>
           <w:pPr>
-            <w:pStyle w:val="TOC2"/>
+            <w:pStyle w:val="TM2"/>
             <w:tabs>
               <w:tab w:val="right" w:leader="dot" w:pos="9350"/>
             </w:tabs>
             <w:rPr>
+              <w:rFonts w:asciiTheme="minorHAnsi" w:eastAsiaTheme="minorEastAsia" w:hAnsiTheme="minorHAnsi" w:cstheme="minorBidi"/>
               <w:noProof/>
+              <w:color w:val="auto"/>
+              <w:sz w:val="24"/>
+              <w:szCs w:val="24"/>
+              <w:lang w:val="fr-FR"/>
             </w:rPr>
           </w:pPr>
           <w:r>
@@ -1030,12 +1119,17 @@
         </w:p>
         <w:p>
           <w:pPr>
-            <w:pStyle w:val="TOC1"/>
+            <w:pStyle w:val="TM1"/>
             <w:tabs>
               <w:tab w:val="right" w:leader="dot" w:pos="9350"/>
             </w:tabs>
             <w:rPr>
+              <w:rFonts w:asciiTheme="minorHAnsi" w:eastAsiaTheme="minorEastAsia" w:hAnsiTheme="minorHAnsi" w:cstheme="minorBidi"/>
               <w:noProof/>
+              <w:color w:val="auto"/>
+              <w:sz w:val="24"/>
+              <w:szCs w:val="24"/>
+              <w:lang w:val="fr-FR"/>
             </w:rPr>
           </w:pPr>
           <w:r>
@@ -1047,12 +1141,17 @@
         </w:p>
         <w:p>
           <w:pPr>
-            <w:pStyle w:val="TOC1"/>
+            <w:pStyle w:val="TM1"/>
             <w:tabs>
               <w:tab w:val="right" w:leader="dot" w:pos="9350"/>
             </w:tabs>
             <w:rPr>
+              <w:rFonts w:asciiTheme="minorHAnsi" w:eastAsiaTheme="minorEastAsia" w:hAnsiTheme="minorHAnsi" w:cstheme="minorBidi"/>
               <w:noProof/>
+              <w:color w:val="auto"/>
+              <w:sz w:val="24"/>
+              <w:szCs w:val="24"/>
+              <w:lang w:val="fr-FR"/>
             </w:rPr>
           </w:pPr>
           <w:r>
@@ -1064,12 +1163,17 @@
         </w:p>
         <w:p>
           <w:pPr>
-            <w:pStyle w:val="TOC2"/>
+            <w:pStyle w:val="TM2"/>
             <w:tabs>
               <w:tab w:val="right" w:leader="dot" w:pos="9350"/>
             </w:tabs>
             <w:rPr>
+              <w:rFonts w:asciiTheme="minorHAnsi" w:eastAsiaTheme="minorEastAsia" w:hAnsiTheme="minorHAnsi" w:cstheme="minorBidi"/>
               <w:noProof/>
+              <w:color w:val="auto"/>
+              <w:sz w:val="24"/>
+              <w:szCs w:val="24"/>
+              <w:lang w:val="fr-FR"/>
             </w:rPr>
           </w:pPr>
           <w:r>
@@ -1081,12 +1185,17 @@
         </w:p>
         <w:p>
           <w:pPr>
-            <w:pStyle w:val="TOC2"/>
+            <w:pStyle w:val="TM2"/>
             <w:tabs>
               <w:tab w:val="right" w:leader="dot" w:pos="9350"/>
             </w:tabs>
             <w:rPr>
+              <w:rFonts w:asciiTheme="minorHAnsi" w:eastAsiaTheme="minorEastAsia" w:hAnsiTheme="minorHAnsi" w:cstheme="minorBidi"/>
               <w:noProof/>
+              <w:color w:val="auto"/>
+              <w:sz w:val="24"/>
+              <w:szCs w:val="24"/>
+              <w:lang w:val="fr-FR"/>
             </w:rPr>
           </w:pPr>
           <w:r>
@@ -1098,12 +1207,17 @@
         </w:p>
         <w:p>
           <w:pPr>
-            <w:pStyle w:val="TOC1"/>
+            <w:pStyle w:val="TM1"/>
             <w:tabs>
               <w:tab w:val="right" w:leader="dot" w:pos="9350"/>
             </w:tabs>
             <w:rPr>
+              <w:rFonts w:asciiTheme="minorHAnsi" w:eastAsiaTheme="minorEastAsia" w:hAnsiTheme="minorHAnsi" w:cstheme="minorBidi"/>
               <w:noProof/>
+              <w:color w:val="auto"/>
+              <w:sz w:val="24"/>
+              <w:szCs w:val="24"/>
+              <w:lang w:val="fr-FR"/>
             </w:rPr>
           </w:pPr>
           <w:r>
@@ -1115,12 +1229,17 @@
         </w:p>
         <w:p>
           <w:pPr>
-            <w:pStyle w:val="TOC1"/>
+            <w:pStyle w:val="TM1"/>
             <w:tabs>
               <w:tab w:val="right" w:leader="dot" w:pos="9350"/>
             </w:tabs>
             <w:rPr>
+              <w:rFonts w:asciiTheme="minorHAnsi" w:eastAsiaTheme="minorEastAsia" w:hAnsiTheme="minorHAnsi" w:cstheme="minorBidi"/>
               <w:noProof/>
+              <w:color w:val="auto"/>
+              <w:sz w:val="24"/>
+              <w:szCs w:val="24"/>
+              <w:lang w:val="fr-FR"/>
             </w:rPr>
           </w:pPr>
           <w:r>
@@ -1132,12 +1251,17 @@
         </w:p>
         <w:p>
           <w:pPr>
-            <w:pStyle w:val="TOC1"/>
+            <w:pStyle w:val="TM1"/>
             <w:tabs>
               <w:tab w:val="right" w:leader="dot" w:pos="9350"/>
             </w:tabs>
             <w:rPr>
+              <w:rFonts w:asciiTheme="minorHAnsi" w:eastAsiaTheme="minorEastAsia" w:hAnsiTheme="minorHAnsi" w:cstheme="minorBidi"/>
               <w:noProof/>
+              <w:color w:val="auto"/>
+              <w:sz w:val="24"/>
+              <w:szCs w:val="24"/>
+              <w:lang w:val="fr-FR"/>
             </w:rPr>
           </w:pPr>
           <w:r>
@@ -1149,12 +1273,17 @@
         </w:p>
         <w:p>
           <w:pPr>
-            <w:pStyle w:val="TOC1"/>
+            <w:pStyle w:val="TM1"/>
             <w:tabs>
               <w:tab w:val="right" w:leader="dot" w:pos="9350"/>
             </w:tabs>
             <w:rPr>
+              <w:rFonts w:asciiTheme="minorHAnsi" w:eastAsiaTheme="minorEastAsia" w:hAnsiTheme="minorHAnsi" w:cstheme="minorBidi"/>
               <w:noProof/>
+              <w:color w:val="auto"/>
+              <w:sz w:val="24"/>
+              <w:szCs w:val="24"/>
+              <w:lang w:val="fr-FR"/>
             </w:rPr>
           </w:pPr>
           <w:r>
@@ -1166,12 +1295,17 @@
         </w:p>
         <w:p>
           <w:pPr>
-            <w:pStyle w:val="TOC1"/>
+            <w:pStyle w:val="TM1"/>
             <w:tabs>
               <w:tab w:val="right" w:leader="dot" w:pos="9350"/>
             </w:tabs>
             <w:rPr>
+              <w:rFonts w:asciiTheme="minorHAnsi" w:eastAsiaTheme="minorEastAsia" w:hAnsiTheme="minorHAnsi" w:cstheme="minorBidi"/>
               <w:noProof/>
+              <w:color w:val="auto"/>
+              <w:sz w:val="24"/>
+              <w:szCs w:val="24"/>
+              <w:lang w:val="fr-FR"/>
             </w:rPr>
           </w:pPr>
           <w:r>
@@ -1194,7 +1328,7 @@
     </w:sdt>
     <w:p>
       <w:pPr>
-        <w:pStyle w:val="Heading1"/>
+        <w:pStyle w:val="Titre1"/>
         <w:widowControl w:val="0"/>
         <w:spacing w:before="480" w:after="180" w:line="240" w:lineRule="auto"/>
         <w:contextualSpacing w:val="0"/>
@@ -1213,11 +1347,10 @@
     </w:p>
     <w:p>
       <w:pPr>
-        <w:pStyle w:val="Heading2"/>
+        <w:pStyle w:val="Titre2"/>
         <w:contextualSpacing w:val="0"/>
       </w:pPr>
       <w:r>
-        <w:lastRenderedPageBreak/>
         <w:t>Purpose of the Safety Plan</w:t>
       </w:r>
     </w:p>
@@ -1266,7 +1399,7 @@
     </w:p>
     <w:p>
       <w:pPr>
-        <w:pStyle w:val="Heading2"/>
+        <w:pStyle w:val="Titre2"/>
         <w:contextualSpacing w:val="0"/>
       </w:pPr>
       <w:r>
@@ -1362,7 +1495,7 @@
     </w:p>
     <w:p>
       <w:pPr>
-        <w:pStyle w:val="Heading2"/>
+        <w:pStyle w:val="Titre2"/>
         <w:contextualSpacing w:val="0"/>
       </w:pPr>
       <w:r>
@@ -1434,11 +1567,10 @@
     </w:p>
     <w:p>
       <w:pPr>
-        <w:pStyle w:val="Heading1"/>
+        <w:pStyle w:val="Titre1"/>
         <w:contextualSpacing w:val="0"/>
       </w:pPr>
       <w:r>
-        <w:lastRenderedPageBreak/>
         <w:t>Item Definition</w:t>
       </w:r>
     </w:p>
@@ -2404,7 +2536,13 @@
         <w:pStyle w:val="Normal1"/>
       </w:pPr>
       <w:r>
-        <w:t xml:space="preserve">The following subsystem constitute the lane assistance </w:t>
+        <w:t>The following subsystem</w:t>
+      </w:r>
+      <w:r>
+        <w:t>s</w:t>
+      </w:r>
+      <w:r>
+        <w:t xml:space="preserve"> constitute the lane assistance </w:t>
       </w:r>
       <w:proofErr w:type="gramStart"/>
       <w:r>
@@ -2563,7 +2701,6 @@
         <w:rPr>
           <w:b/>
         </w:rPr>
-        <w:lastRenderedPageBreak/>
         <w:t>Car Display subsystem</w:t>
       </w:r>
       <w:r>
@@ -2575,11 +2712,9 @@
       <w:r>
         <w:t xml:space="preserve"> The item must be able to display information to the user and it does so </w:t>
       </w:r>
-      <w:proofErr w:type="spellStart"/>
-      <w:r>
-        <w:t>throught</w:t>
-      </w:r>
-      <w:proofErr w:type="spellEnd"/>
+      <w:r>
+        <w:t>through</w:t>
+      </w:r>
       <w:r>
         <w:t xml:space="preserve"> the car display. </w:t>
       </w:r>
@@ -2645,7 +2780,7 @@
           <w:b/>
           <w:noProof/>
           <w:color w:val="B7B7B7"/>
-          <w:lang w:eastAsia="en-US"/>
+          <w:lang w:val="fr-FR"/>
         </w:rPr>
         <w:drawing>
           <wp:inline distT="114300" distB="114300" distL="114300" distR="114300">
@@ -2661,7 +2796,7 @@
                     <pic:cNvPicPr preferRelativeResize="0"/>
                   </pic:nvPicPr>
                   <pic:blipFill>
-                    <a:blip r:embed="rId11"/>
+                    <a:blip r:embed="rId10"/>
                     <a:srcRect/>
                     <a:stretch>
                       <a:fillRect/>
@@ -2730,17 +2865,16 @@
     </w:p>
     <w:p>
       <w:pPr>
-        <w:pStyle w:val="Heading1"/>
+        <w:pStyle w:val="Titre1"/>
         <w:contextualSpacing w:val="0"/>
       </w:pPr>
       <w:r>
-        <w:lastRenderedPageBreak/>
         <w:t>Goals and Measures</w:t>
       </w:r>
     </w:p>
     <w:p>
       <w:pPr>
-        <w:pStyle w:val="Heading2"/>
+        <w:pStyle w:val="Titre2"/>
         <w:contextualSpacing w:val="0"/>
       </w:pPr>
       <w:r>
@@ -2754,18 +2888,16 @@
       <w:r>
         <w:t xml:space="preserve">The goals of the safety analysis come down to lowering the risks down to acceptable levels. The level of risk is the product of the severity and the probability of a given event. In order to achieve the top level safety goal described above, the hazardous situations are brainstormed and </w:t>
       </w:r>
-      <w:proofErr w:type="spellStart"/>
-      <w:r>
-        <w:t>analized</w:t>
-      </w:r>
-      <w:proofErr w:type="spellEnd"/>
+      <w:r>
+        <w:t>analyzed</w:t>
+      </w:r>
       <w:r>
         <w:t xml:space="preserve"> and are used to derive ASIL levels which in turn are used to derive safety requirements. This process is described by ISO 26262. </w:t>
       </w:r>
     </w:p>
     <w:p>
       <w:pPr>
-        <w:pStyle w:val="Heading2"/>
+        <w:pStyle w:val="Titre2"/>
         <w:contextualSpacing w:val="0"/>
       </w:pPr>
       <w:r>
@@ -2791,7 +2923,7 @@
           <w:insideV w:val="single" w:sz="8" w:space="0" w:color="000000"/>
         </w:tblBorders>
         <w:tblLayout w:type="fixed"/>
-        <w:tblLook w:val="0600" w:firstRow="0" w:lastRow="0" w:firstColumn="0" w:lastColumn="0" w:noHBand="1" w:noVBand="1"/>
+        <w:tblLook w:val="0600"/>
       </w:tblPr>
       <w:tblGrid>
         <w:gridCol w:w="3750"/>
@@ -3486,11 +3618,10 @@
     </w:p>
     <w:p>
       <w:pPr>
-        <w:pStyle w:val="Heading1"/>
+        <w:pStyle w:val="Titre1"/>
         <w:contextualSpacing w:val="0"/>
       </w:pPr>
       <w:r>
-        <w:lastRenderedPageBreak/>
         <w:t>Safety Culture</w:t>
       </w:r>
     </w:p>
@@ -3550,11 +3681,9 @@
       <w:r>
         <w:t xml:space="preserve"> from the design group or anyone having interest in the success of the </w:t>
       </w:r>
-      <w:proofErr w:type="spellStart"/>
-      <w:r>
-        <w:t>endeavour</w:t>
-      </w:r>
-      <w:proofErr w:type="spellEnd"/>
+      <w:r>
+        <w:t>endeavor</w:t>
+      </w:r>
       <w:r>
         <w:t xml:space="preserve">. The </w:t>
       </w:r>
@@ -3576,18 +3705,16 @@
       <w:r>
         <w:t xml:space="preserve"> is also </w:t>
       </w:r>
-      <w:proofErr w:type="gramStart"/>
-      <w:r>
-        <w:t>key</w:t>
-      </w:r>
-      <w:proofErr w:type="gramEnd"/>
+      <w:r>
+        <w:t>very important</w:t>
+      </w:r>
       <w:r>
         <w:t xml:space="preserve"> to safe practices. </w:t>
       </w:r>
     </w:p>
     <w:p>
       <w:pPr>
-        <w:pStyle w:val="Heading1"/>
+        <w:pStyle w:val="Titre1"/>
         <w:contextualSpacing w:val="0"/>
       </w:pPr>
       <w:r>
@@ -3673,7 +3800,7 @@
     </w:p>
     <w:p>
       <w:pPr>
-        <w:pStyle w:val="Heading1"/>
+        <w:pStyle w:val="Titre1"/>
         <w:contextualSpacing w:val="0"/>
       </w:pPr>
       <w:r>
@@ -3694,7 +3821,7 @@
           <w:insideV w:val="single" w:sz="4" w:space="0" w:color="000000"/>
         </w:tblBorders>
         <w:tblLayout w:type="fixed"/>
-        <w:tblLook w:val="0400" w:firstRow="0" w:lastRow="0" w:firstColumn="0" w:lastColumn="0" w:noHBand="0" w:noVBand="1"/>
+        <w:tblLook w:val="0400"/>
       </w:tblPr>
       <w:tblGrid>
         <w:gridCol w:w="5220"/>
@@ -3971,11 +4098,10 @@
     </w:p>
     <w:p>
       <w:pPr>
-        <w:pStyle w:val="Heading1"/>
+        <w:pStyle w:val="Titre1"/>
         <w:contextualSpacing w:val="0"/>
       </w:pPr>
       <w:r>
-        <w:lastRenderedPageBreak/>
         <w:t>Development Interface Agreement</w:t>
       </w:r>
     </w:p>
@@ -4009,20 +4135,12 @@
         </w:rPr>
         <w:t xml:space="preserve">of the different stakeholders are defined here with the goal </w:t>
       </w:r>
-      <w:proofErr w:type="gramStart"/>
       <w:r>
         <w:rPr>
           <w:color w:val="auto"/>
         </w:rPr>
-        <w:t xml:space="preserve">of </w:t>
-      </w:r>
-      <w:r>
-        <w:rPr>
-          <w:color w:val="auto"/>
-        </w:rPr>
-        <w:t>:</w:t>
-      </w:r>
-      <w:proofErr w:type="gramEnd"/>
+        <w:t>of:</w:t>
+      </w:r>
       <w:r>
         <w:rPr>
           <w:color w:val="auto"/>
@@ -4185,7 +4303,7 @@
     </w:p>
     <w:p>
       <w:pPr>
-        <w:pStyle w:val="Heading1"/>
+        <w:pStyle w:val="Titre1"/>
         <w:contextualSpacing w:val="0"/>
       </w:pPr>
       <w:r>
@@ -4212,13 +4330,11 @@
         <w:t>.</w:t>
       </w:r>
       <w:r>
-        <w:t xml:space="preserve"> The confirmation measure’s scope also includes insuring that the present safety plan is followed. Furthermore, it will be shown that the </w:t>
-      </w:r>
-      <w:proofErr w:type="spellStart"/>
-      <w:r>
-        <w:t>projec</w:t>
-      </w:r>
-      <w:proofErr w:type="spellEnd"/>
+        <w:t xml:space="preserve"> The confirmation measure’s scope also includes insuring that the present safety plan is followed. Furthermore, it will be shown that the projec</w:t>
+      </w:r>
+      <w:r>
+        <w:t>t</w:t>
+      </w:r>
       <w:r>
         <w:t xml:space="preserve"> effectively improves the overall safety.</w:t>
       </w:r>
@@ -4324,19 +4440,18 @@
       </w:r>
     </w:p>
     <w:sectPr>
-      <w:footerReference w:type="default" r:id="rId12"/>
+      <w:footerReference w:type="default" r:id="rId11"/>
       <w:pgSz w:w="12240" w:h="15840"/>
-      <w:pgMar w:top="1440" w:right="1440" w:bottom="1440" w:left="1440" w:header="0" w:footer="720" w:gutter="0"/>
+      <w:pgMar w:top="1440" w:right="1440" w:bottom="1440" w:left="1440" w:header="0" w:gutter="0"/>
       <w:pgNumType w:start="1"/>
-      <w:cols w:space="720"/>
     </w:sectPr>
   </w:body>
 </w:document>
 </file>
 
 <file path=word/endnotes.xml><?xml version="1.0" encoding="utf-8"?>
-<w:endnotes xmlns:wpc="http://schemas.microsoft.com/office/word/2010/wordprocessingCanvas" xmlns:mc="http://schemas.openxmlformats.org/markup-compatibility/2006" xmlns:o="urn:schemas-microsoft-com:office:office" xmlns:r="http://schemas.openxmlformats.org/officeDocument/2006/relationships" xmlns:m="http://schemas.openxmlformats.org/officeDocument/2006/math" xmlns:v="urn:schemas-microsoft-com:vml" xmlns:wp14="http://schemas.microsoft.com/office/word/2010/wordprocessingDrawing" xmlns:wp="http://schemas.openxmlformats.org/drawingml/2006/wordprocessingDrawing" xmlns:w10="urn:schemas-microsoft-com:office:word" xmlns:w="http://schemas.openxmlformats.org/wordprocessingml/2006/main" xmlns:w14="http://schemas.microsoft.com/office/word/2010/wordml" xmlns:wpg="http://schemas.microsoft.com/office/word/2010/wordprocessingGroup" xmlns:wpi="http://schemas.microsoft.com/office/word/2010/wordprocessingInk" xmlns:wne="http://schemas.microsoft.com/office/word/2006/wordml" xmlns:wps="http://schemas.microsoft.com/office/word/2010/wordprocessingShape" mc:Ignorable="w14 wp14">
-  <w:endnote w:type="separator" w:id="-1">
+<w:endnotes xmlns:mv="urn:schemas-microsoft-com:mac:vml" xmlns:mo="http://schemas.microsoft.com/office/mac/office/2008/main" xmlns:ve="http://schemas.openxmlformats.org/markup-compatibility/2006" xmlns:o="urn:schemas-microsoft-com:office:office" xmlns:r="http://schemas.openxmlformats.org/officeDocument/2006/relationships" xmlns:m="http://schemas.openxmlformats.org/officeDocument/2006/math" xmlns:v="urn:schemas-microsoft-com:vml" xmlns:w10="urn:schemas-microsoft-com:office:word" xmlns:w="http://schemas.openxmlformats.org/wordprocessingml/2006/main" xmlns:wne="http://schemas.microsoft.com/office/word/2006/wordml" xmlns:wp="http://schemas.openxmlformats.org/drawingml/2006/wordprocessingDrawing">
+  <w:endnote w:type="separator" w:id="0">
     <w:p>
       <w:pPr>
         <w:spacing w:line="240" w:lineRule="auto"/>
@@ -4346,7 +4461,7 @@
       </w:r>
     </w:p>
   </w:endnote>
-  <w:endnote w:type="continuationSeparator" w:id="0">
+  <w:endnote w:type="continuationSeparator" w:id="1">
     <w:p>
       <w:pPr>
         <w:spacing w:line="240" w:lineRule="auto"/>
@@ -4360,7 +4475,7 @@
 </file>
 
 <file path=word/footer1.xml><?xml version="1.0" encoding="utf-8"?>
-<w:ftr xmlns:wpc="http://schemas.microsoft.com/office/word/2010/wordprocessingCanvas" xmlns:mc="http://schemas.openxmlformats.org/markup-compatibility/2006" xmlns:o="urn:schemas-microsoft-com:office:office" xmlns:r="http://schemas.openxmlformats.org/officeDocument/2006/relationships" xmlns:m="http://schemas.openxmlformats.org/officeDocument/2006/math" xmlns:v="urn:schemas-microsoft-com:vml" xmlns:wp14="http://schemas.microsoft.com/office/word/2010/wordprocessingDrawing" xmlns:wp="http://schemas.openxmlformats.org/drawingml/2006/wordprocessingDrawing" xmlns:w10="urn:schemas-microsoft-com:office:word" xmlns:w="http://schemas.openxmlformats.org/wordprocessingml/2006/main" xmlns:w14="http://schemas.microsoft.com/office/word/2010/wordml" xmlns:wpg="http://schemas.microsoft.com/office/word/2010/wordprocessingGroup" xmlns:wpi="http://schemas.microsoft.com/office/word/2010/wordprocessingInk" xmlns:wne="http://schemas.microsoft.com/office/word/2006/wordml" xmlns:wps="http://schemas.microsoft.com/office/word/2010/wordprocessingShape" mc:Ignorable="w14 wp14">
+<w:ftr xmlns:mv="urn:schemas-microsoft-com:mac:vml" xmlns:mo="http://schemas.microsoft.com/office/mac/office/2008/main" xmlns:ve="http://schemas.openxmlformats.org/markup-compatibility/2006" xmlns:o="urn:schemas-microsoft-com:office:office" xmlns:r="http://schemas.openxmlformats.org/officeDocument/2006/relationships" xmlns:m="http://schemas.openxmlformats.org/officeDocument/2006/math" xmlns:v="urn:schemas-microsoft-com:vml" xmlns:w10="urn:schemas-microsoft-com:office:word" xmlns:w="http://schemas.openxmlformats.org/wordprocessingml/2006/main" xmlns:wne="http://schemas.microsoft.com/office/word/2006/wordml" xmlns:wp="http://schemas.openxmlformats.org/drawingml/2006/wordprocessingDrawing">
   <w:p>
     <w:pPr>
       <w:pStyle w:val="Normal1"/>
@@ -4370,8 +4485,8 @@
 </file>
 
 <file path=word/footnotes.xml><?xml version="1.0" encoding="utf-8"?>
-<w:footnotes xmlns:wpc="http://schemas.microsoft.com/office/word/2010/wordprocessingCanvas" xmlns:mc="http://schemas.openxmlformats.org/markup-compatibility/2006" xmlns:o="urn:schemas-microsoft-com:office:office" xmlns:r="http://schemas.openxmlformats.org/officeDocument/2006/relationships" xmlns:m="http://schemas.openxmlformats.org/officeDocument/2006/math" xmlns:v="urn:schemas-microsoft-com:vml" xmlns:wp14="http://schemas.microsoft.com/office/word/2010/wordprocessingDrawing" xmlns:wp="http://schemas.openxmlformats.org/drawingml/2006/wordprocessingDrawing" xmlns:w10="urn:schemas-microsoft-com:office:word" xmlns:w="http://schemas.openxmlformats.org/wordprocessingml/2006/main" xmlns:w14="http://schemas.microsoft.com/office/word/2010/wordml" xmlns:wpg="http://schemas.microsoft.com/office/word/2010/wordprocessingGroup" xmlns:wpi="http://schemas.microsoft.com/office/word/2010/wordprocessingInk" xmlns:wne="http://schemas.microsoft.com/office/word/2006/wordml" xmlns:wps="http://schemas.microsoft.com/office/word/2010/wordprocessingShape" mc:Ignorable="w14 wp14">
-  <w:footnote w:type="separator" w:id="-1">
+<w:footnotes xmlns:mv="urn:schemas-microsoft-com:mac:vml" xmlns:mo="http://schemas.microsoft.com/office/mac/office/2008/main" xmlns:ve="http://schemas.openxmlformats.org/markup-compatibility/2006" xmlns:o="urn:schemas-microsoft-com:office:office" xmlns:r="http://schemas.openxmlformats.org/officeDocument/2006/relationships" xmlns:m="http://schemas.openxmlformats.org/officeDocument/2006/math" xmlns:v="urn:schemas-microsoft-com:vml" xmlns:w10="urn:schemas-microsoft-com:office:word" xmlns:w="http://schemas.openxmlformats.org/wordprocessingml/2006/main" xmlns:wne="http://schemas.microsoft.com/office/word/2006/wordml" xmlns:wp="http://schemas.openxmlformats.org/drawingml/2006/wordprocessingDrawing">
+  <w:footnote w:type="separator" w:id="0">
     <w:p>
       <w:pPr>
         <w:spacing w:line="240" w:lineRule="auto"/>
@@ -4381,7 +4496,7 @@
       </w:r>
     </w:p>
   </w:footnote>
-  <w:footnote w:type="continuationSeparator" w:id="0">
+  <w:footnote w:type="continuationSeparator" w:id="1">
     <w:p>
       <w:pPr>
         <w:spacing w:line="240" w:lineRule="auto"/>
@@ -4395,7 +4510,7 @@
 </file>
 
 <file path=word/numbering.xml><?xml version="1.0" encoding="utf-8"?>
-<w:numbering xmlns:wpc="http://schemas.microsoft.com/office/word/2010/wordprocessingCanvas" xmlns:mc="http://schemas.openxmlformats.org/markup-compatibility/2006" xmlns:o="urn:schemas-microsoft-com:office:office" xmlns:r="http://schemas.openxmlformats.org/officeDocument/2006/relationships" xmlns:m="http://schemas.openxmlformats.org/officeDocument/2006/math" xmlns:v="urn:schemas-microsoft-com:vml" xmlns:wp14="http://schemas.microsoft.com/office/word/2010/wordprocessingDrawing" xmlns:wp="http://schemas.openxmlformats.org/drawingml/2006/wordprocessingDrawing" xmlns:w10="urn:schemas-microsoft-com:office:word" xmlns:w="http://schemas.openxmlformats.org/wordprocessingml/2006/main" xmlns:w14="http://schemas.microsoft.com/office/word/2010/wordml" xmlns:wpg="http://schemas.microsoft.com/office/word/2010/wordprocessingGroup" xmlns:wpi="http://schemas.microsoft.com/office/word/2010/wordprocessingInk" xmlns:wne="http://schemas.microsoft.com/office/word/2006/wordml" xmlns:wps="http://schemas.microsoft.com/office/word/2010/wordprocessingShape" mc:Ignorable="w14 wp14">
+<w:numbering xmlns:mv="urn:schemas-microsoft-com:mac:vml" xmlns:mo="http://schemas.microsoft.com/office/mac/office/2008/main" xmlns:ve="http://schemas.openxmlformats.org/markup-compatibility/2006" xmlns:o="urn:schemas-microsoft-com:office:office" xmlns:r="http://schemas.openxmlformats.org/officeDocument/2006/relationships" xmlns:m="http://schemas.openxmlformats.org/officeDocument/2006/math" xmlns:v="urn:schemas-microsoft-com:vml" xmlns:w10="urn:schemas-microsoft-com:office:word" xmlns:w="http://schemas.openxmlformats.org/wordprocessingml/2006/main" xmlns:wne="http://schemas.microsoft.com/office/word/2006/wordml" xmlns:wp="http://schemas.openxmlformats.org/drawingml/2006/wordprocessingDrawing">
   <w:abstractNum w:abstractNumId="0">
     <w:nsid w:val="00F90F22"/>
     <w:multiLevelType w:val="multilevel"/>
@@ -5444,7 +5559,7 @@
 </file>
 
 <file path=word/styles.xml><?xml version="1.0" encoding="utf-8"?>
-<w:styles xmlns:mc="http://schemas.openxmlformats.org/markup-compatibility/2006" xmlns:r="http://schemas.openxmlformats.org/officeDocument/2006/relationships" xmlns:w="http://schemas.openxmlformats.org/wordprocessingml/2006/main" xmlns:w14="http://schemas.microsoft.com/office/word/2010/wordml" mc:Ignorable="w14">
+<w:styles xmlns:r="http://schemas.openxmlformats.org/officeDocument/2006/relationships" xmlns:w="http://schemas.openxmlformats.org/wordprocessingml/2006/main">
   <w:docDefaults>
     <w:rPrDefault>
       <w:rPr>
@@ -5468,15 +5583,25 @@
       </w:pPr>
     </w:pPrDefault>
   </w:docDefaults>
-  <w:latentStyles w:defLockedState="0" w:defUIPriority="0" w:defSemiHidden="0" w:defUnhideWhenUsed="0" w:defQFormat="0" w:count="267">
+  <w:latentStyles w:defLockedState="0" w:defUIPriority="0" w:defSemiHidden="0" w:defUnhideWhenUsed="0" w:defQFormat="0" w:count="276">
     <w:lsdException w:name="toc 1" w:uiPriority="39"/>
     <w:lsdException w:name="toc 2" w:uiPriority="39"/>
+    <w:lsdException w:name="Colorful List Accent 6" w:uiPriority="72"/>
+    <w:lsdException w:name="Colorful Grid Accent 6" w:uiPriority="73"/>
+    <w:lsdException w:name="Subtle Emphasis" w:uiPriority="19" w:qFormat="1"/>
+    <w:lsdException w:name="Intense Emphasis" w:uiPriority="21" w:qFormat="1"/>
+    <w:lsdException w:name="Subtle Reference" w:uiPriority="31" w:qFormat="1"/>
+    <w:lsdException w:name="Intense Reference" w:uiPriority="32" w:qFormat="1"/>
+    <w:lsdException w:name="Book Title" w:uiPriority="33" w:qFormat="1"/>
+    <w:lsdException w:name="Bibliography" w:semiHidden="1" w:uiPriority="37" w:unhideWhenUsed="1"/>
+    <w:lsdException w:name="TOC Heading" w:semiHidden="1" w:uiPriority="39" w:unhideWhenUsed="1" w:qFormat="1"/>
   </w:latentStyles>
   <w:style w:type="paragraph" w:default="1" w:styleId="Normal">
     <w:name w:val="Normal"/>
     <w:qFormat/>
+    <w:rsid w:val="0039177B"/>
   </w:style>
-  <w:style w:type="paragraph" w:styleId="Heading1">
+  <w:style w:type="paragraph" w:styleId="Titre1">
     <w:name w:val="heading 1"/>
     <w:basedOn w:val="Normal1"/>
     <w:next w:val="Normal1"/>
@@ -5493,7 +5618,7 @@
       <w:szCs w:val="40"/>
     </w:rPr>
   </w:style>
-  <w:style w:type="paragraph" w:styleId="Heading2">
+  <w:style w:type="paragraph" w:styleId="Titre2">
     <w:name w:val="heading 2"/>
     <w:basedOn w:val="Normal1"/>
     <w:next w:val="Normal1"/>
@@ -5510,7 +5635,7 @@
       <w:szCs w:val="32"/>
     </w:rPr>
   </w:style>
-  <w:style w:type="paragraph" w:styleId="Heading3">
+  <w:style w:type="paragraph" w:styleId="Titre3">
     <w:name w:val="heading 3"/>
     <w:basedOn w:val="Normal1"/>
     <w:next w:val="Normal1"/>
@@ -5528,7 +5653,7 @@
       <w:szCs w:val="28"/>
     </w:rPr>
   </w:style>
-  <w:style w:type="paragraph" w:styleId="Heading4">
+  <w:style w:type="paragraph" w:styleId="Titre4">
     <w:name w:val="heading 4"/>
     <w:basedOn w:val="Normal1"/>
     <w:next w:val="Normal1"/>
@@ -5546,7 +5671,7 @@
       <w:szCs w:val="24"/>
     </w:rPr>
   </w:style>
-  <w:style w:type="paragraph" w:styleId="Heading5">
+  <w:style w:type="paragraph" w:styleId="Titre5">
     <w:name w:val="heading 5"/>
     <w:basedOn w:val="Normal1"/>
     <w:next w:val="Normal1"/>
@@ -5562,7 +5687,7 @@
       <w:color w:val="666666"/>
     </w:rPr>
   </w:style>
-  <w:style w:type="paragraph" w:styleId="Heading6">
+  <w:style w:type="paragraph" w:styleId="Titre6">
     <w:name w:val="heading 6"/>
     <w:basedOn w:val="Normal1"/>
     <w:next w:val="Normal1"/>
@@ -5579,17 +5704,16 @@
       <w:color w:val="666666"/>
     </w:rPr>
   </w:style>
-  <w:style w:type="character" w:default="1" w:styleId="DefaultParagraphFont">
+  <w:style w:type="character" w:default="1" w:styleId="Policepardfaut">
     <w:name w:val="Default Paragraph Font"/>
-    <w:uiPriority w:val="1"/>
     <w:semiHidden/>
     <w:unhideWhenUsed/>
   </w:style>
-  <w:style w:type="table" w:default="1" w:styleId="TableNormal">
+  <w:style w:type="table" w:default="1" w:styleId="TableauNormal">
     <w:name w:val="Normal Table"/>
-    <w:uiPriority w:val="99"/>
     <w:semiHidden/>
     <w:unhideWhenUsed/>
+    <w:qFormat/>
     <w:tblPr>
       <w:tblInd w:w="0" w:type="dxa"/>
       <w:tblCellMar>
@@ -5600,9 +5724,8 @@
       </w:tblCellMar>
     </w:tblPr>
   </w:style>
-  <w:style w:type="numbering" w:default="1" w:styleId="NoList">
+  <w:style w:type="numbering" w:default="1" w:styleId="Aucuneliste">
     <w:name w:val="No List"/>
-    <w:uiPriority w:val="99"/>
     <w:semiHidden/>
     <w:unhideWhenUsed/>
   </w:style>
@@ -5622,7 +5745,7 @@
       </w:tblCellMar>
     </w:tblPr>
   </w:style>
-  <w:style w:type="paragraph" w:styleId="Title">
+  <w:style w:type="paragraph" w:styleId="Titre">
     <w:name w:val="Title"/>
     <w:basedOn w:val="Normal1"/>
     <w:next w:val="Normal1"/>
@@ -5638,7 +5761,7 @@
       <w:szCs w:val="52"/>
     </w:rPr>
   </w:style>
-  <w:style w:type="paragraph" w:styleId="Subtitle">
+  <w:style w:type="paragraph" w:styleId="Sous-titre">
     <w:name w:val="Subtitle"/>
     <w:basedOn w:val="Normal1"/>
     <w:next w:val="Normal1"/>
@@ -5670,7 +5793,9 @@
       <w:tblStyleRowBandSize w:val="1"/>
       <w:tblStyleColBandSize w:val="1"/>
       <w:tblCellMar>
+        <w:top w:w="0" w:type="dxa"/>
         <w:left w:w="115" w:type="dxa"/>
+        <w:bottom w:w="0" w:type="dxa"/>
         <w:right w:w="115" w:type="dxa"/>
       </w:tblCellMar>
     </w:tblPr>
@@ -5700,6 +5825,12 @@
     <w:tblPr>
       <w:tblStyleRowBandSize w:val="1"/>
       <w:tblStyleColBandSize w:val="1"/>
+      <w:tblCellMar>
+        <w:top w:w="0" w:type="dxa"/>
+        <w:left w:w="0" w:type="dxa"/>
+        <w:bottom w:w="0" w:type="dxa"/>
+        <w:right w:w="0" w:type="dxa"/>
+      </w:tblCellMar>
     </w:tblPr>
   </w:style>
   <w:style w:type="table" w:customStyle="1" w:styleId="a1">
@@ -5717,12 +5848,14 @@
       <w:tblStyleRowBandSize w:val="1"/>
       <w:tblStyleColBandSize w:val="1"/>
       <w:tblCellMar>
+        <w:top w:w="0" w:type="dxa"/>
         <w:left w:w="115" w:type="dxa"/>
+        <w:bottom w:w="0" w:type="dxa"/>
         <w:right w:w="115" w:type="dxa"/>
       </w:tblCellMar>
     </w:tblPr>
   </w:style>
-  <w:style w:type="paragraph" w:styleId="TOC1">
+  <w:style w:type="paragraph" w:styleId="TM1">
     <w:name w:val="toc 1"/>
     <w:basedOn w:val="Normal"/>
     <w:next w:val="Normal"/>
@@ -5733,7 +5866,7 @@
       <w:spacing w:after="100"/>
     </w:pPr>
   </w:style>
-  <w:style w:type="paragraph" w:styleId="TOC2">
+  <w:style w:type="paragraph" w:styleId="TM2">
     <w:name w:val="toc 2"/>
     <w:basedOn w:val="Normal"/>
     <w:next w:val="Normal"/>
@@ -5745,10 +5878,10 @@
       <w:ind w:left="220"/>
     </w:pPr>
   </w:style>
-  <w:style w:type="paragraph" w:styleId="BalloonText">
+  <w:style w:type="paragraph" w:styleId="Textedebulles">
     <w:name w:val="Balloon Text"/>
     <w:basedOn w:val="Normal"/>
-    <w:link w:val="BalloonTextChar"/>
+    <w:link w:val="TextedebullesCar"/>
     <w:rsid w:val="00935F05"/>
     <w:pPr>
       <w:spacing w:line="240" w:lineRule="auto"/>
@@ -5759,10 +5892,10 @@
       <w:szCs w:val="16"/>
     </w:rPr>
   </w:style>
-  <w:style w:type="character" w:customStyle="1" w:styleId="BalloonTextChar">
-    <w:name w:val="Balloon Text Char"/>
-    <w:basedOn w:val="DefaultParagraphFont"/>
-    <w:link w:val="BalloonText"/>
+  <w:style w:type="character" w:customStyle="1" w:styleId="TextedebullesCar">
+    <w:name w:val="Texte de bulles Car"/>
+    <w:basedOn w:val="Policepardfaut"/>
+    <w:link w:val="Textedebulles"/>
     <w:rsid w:val="00935F05"/>
     <w:rPr>
       <w:rFonts w:ascii="Tahoma" w:hAnsi="Tahoma" w:cs="Tahoma"/>

</xml_diff>

<commit_message>
exported everything to PDF
</commit_message>
<xml_diff>
--- a/01_SafetyPlan_LaneAssistance.docx
+++ b/01_SafetyPlan_LaneAssistance.docx
@@ -570,18 +570,8 @@
                 <w:sz w:val="22"/>
                 <w:szCs w:val="22"/>
               </w:rPr>
-              <w:t xml:space="preserve">Emile </w:t>
-            </w:r>
-            <w:proofErr w:type="spellStart"/>
-            <w:r>
-              <w:rPr>
-                <w:rFonts w:ascii="Calibri" w:eastAsia="Calibri" w:hAnsi="Calibri" w:cs="Calibri"/>
-                <w:sz w:val="22"/>
-                <w:szCs w:val="22"/>
-              </w:rPr>
-              <w:t>Papillon</w:t>
-            </w:r>
-            <w:proofErr w:type="spellEnd"/>
+              <w:t>Emile Papillon</w:t>
+            </w:r>
           </w:p>
         </w:tc>
         <w:tc>
@@ -682,25 +672,7 @@
                 <w:sz w:val="22"/>
                 <w:szCs w:val="22"/>
               </w:rPr>
-              <w:t xml:space="preserve">Emile </w:t>
-            </w:r>
-            <w:proofErr w:type="spellStart"/>
-            <w:r>
-              <w:rPr>
-                <w:rFonts w:ascii="Calibri" w:eastAsia="Calibri" w:hAnsi="Calibri" w:cs="Calibri"/>
-                <w:sz w:val="22"/>
-                <w:szCs w:val="22"/>
-              </w:rPr>
-              <w:t>Papillon</w:t>
-            </w:r>
-            <w:proofErr w:type="spellEnd"/>
-            <w:r>
-              <w:rPr>
-                <w:rFonts w:ascii="Calibri" w:eastAsia="Calibri" w:hAnsi="Calibri" w:cs="Calibri"/>
-                <w:sz w:val="22"/>
-                <w:szCs w:val="22"/>
-              </w:rPr>
-              <w:t xml:space="preserve"> </w:t>
+              <w:t xml:space="preserve">Emile Papillon </w:t>
             </w:r>
           </w:p>
         </w:tc>
@@ -1365,36 +1337,20 @@
         <w:t xml:space="preserve"> a valuable tool to put in practice the necessary measures. </w:t>
       </w:r>
       <w:r>
-        <w:t xml:space="preserve">More specifically, the present safety plan serves the purpose of tailoring the safety lifecycle, stating the roles and </w:t>
-      </w:r>
-      <w:proofErr w:type="spellStart"/>
-      <w:r>
-        <w:t>responisibilities</w:t>
-      </w:r>
-      <w:proofErr w:type="spellEnd"/>
-      <w:r>
-        <w:t xml:space="preserve"> of each of the stakeholders and specifying the interface agreement. Finally, this safety plan also specifies the confirmation measures. </w:t>
-      </w:r>
-    </w:p>
-    <w:p>
-      <w:pPr>
-        <w:pStyle w:val="Normal1"/>
-      </w:pPr>
-    </w:p>
-    <w:p>
-      <w:pPr>
-        <w:pStyle w:val="Normal1"/>
-      </w:pPr>
-      <w:r>
-        <w:t xml:space="preserve">The tailoring of the safety lifecycle is done by defining if the item is a completely new one or if the scope of the project is to modify existing system. In the latter case, only some aspects of the safety lifecycle need to be covered. The tailoring process takes care of selecting these aspects and documenting how the other ones are already taken in consideration by the existing system. A safety lifecycle involves different participants and the safety plan specifies roles and responsibilities. Typically, a project manager, a safety manager, a safety engineer (or more than one), a safety auditor, a safety assessor and a test manager compose the team related to the safety plan. These </w:t>
-      </w:r>
-      <w:proofErr w:type="gramStart"/>
-      <w:r>
-        <w:t>participants</w:t>
-      </w:r>
-      <w:proofErr w:type="gramEnd"/>
-      <w:r>
-        <w:t xml:space="preserve"> tasks will be scoped in this safety plan. </w:t>
+        <w:t xml:space="preserve">More specifically, the present safety plan serves the purpose of tailoring the safety lifecycle, stating the roles and responisibilities of each of the stakeholders and specifying the interface agreement. Finally, this safety plan also specifies the confirmation measures. </w:t>
+      </w:r>
+    </w:p>
+    <w:p>
+      <w:pPr>
+        <w:pStyle w:val="Normal1"/>
+      </w:pPr>
+    </w:p>
+    <w:p>
+      <w:pPr>
+        <w:pStyle w:val="Normal1"/>
+      </w:pPr>
+      <w:r>
+        <w:t xml:space="preserve">The tailoring of the safety lifecycle is done by defining if the item is a completely new one or if the scope of the project is to modify existing system. In the latter case, only some aspects of the safety lifecycle need to be covered. The tailoring process takes care of selecting these aspects and documenting how the other ones are already taken in consideration by the existing system. A safety lifecycle involves different participants and the safety plan specifies roles and responsibilities. Typically, a project manager, a safety manager, a safety engineer (or more than one), a safety auditor, a safety assessor and a test manager compose the team related to the safety plan. These participants tasks will be scoped in this safety plan. </w:t>
       </w:r>
     </w:p>
     <w:p>
@@ -1627,59 +1583,23 @@
         <w:rPr>
           <w:color w:val="auto"/>
         </w:rPr>
-        <w:t xml:space="preserve">and sends </w:t>
-      </w:r>
-      <w:proofErr w:type="spellStart"/>
-      <w:r>
+        <w:t xml:space="preserve">and sends indormation about road departure to the electronic power steering subsystem which in turn applies torque to the steering wheel to either warn the driver that they are departing the intended lane or to help them maintain their position centered in a lane. If the driver has activated a turn signal, the item won’t act. If the driver has turned off the lane keeping feature, it will not output any torque to the steering column. This system is an assist feature and must not be confused with an autonomous feature : the driver must at all time intend to keep control of the vehicle. </w:t>
+      </w:r>
+    </w:p>
+    <w:p>
+      <w:pPr>
+        <w:pStyle w:val="Normal1"/>
         <w:rPr>
           <w:color w:val="auto"/>
         </w:rPr>
-        <w:t>indormation</w:t>
-      </w:r>
-      <w:proofErr w:type="spellEnd"/>
-      <w:r>
-        <w:rPr>
-          <w:color w:val="auto"/>
-        </w:rPr>
-        <w:t xml:space="preserve"> about road departure to the electronic power steering subsystem which in turn applies torque to the steering wheel to either warn the driver that they are departing the intended lane or to help them maintain their position centered in a lane. If the driver has activated a turn signal, the item won’t act. If the driver has turned off the lane keeping feature, it will not output any torque to the steering column. This system is an assist feature and must not be confused with an autonomous </w:t>
-      </w:r>
-      <w:proofErr w:type="gramStart"/>
-      <w:r>
-        <w:rPr>
-          <w:color w:val="auto"/>
-        </w:rPr>
-        <w:t>feature :</w:t>
-      </w:r>
-      <w:proofErr w:type="gramEnd"/>
-      <w:r>
-        <w:rPr>
-          <w:color w:val="auto"/>
-        </w:rPr>
-        <w:t xml:space="preserve"> the driver must at all time intend to keep control of the vehicle. </w:t>
-      </w:r>
-    </w:p>
-    <w:p>
-      <w:pPr>
-        <w:pStyle w:val="Normal1"/>
-        <w:rPr>
-          <w:color w:val="auto"/>
-        </w:rPr>
-      </w:pPr>
-    </w:p>
-    <w:p>
-      <w:pPr>
-        <w:pStyle w:val="Normal1"/>
-      </w:pPr>
-      <w:r>
-        <w:t xml:space="preserve">The two main functions of this item are lane keeping assist (LKA) and lane departure warning (LDW). They are defined </w:t>
-      </w:r>
-      <w:proofErr w:type="gramStart"/>
-      <w:r>
-        <w:t>as :</w:t>
-      </w:r>
-      <w:proofErr w:type="gramEnd"/>
-      <w:r>
-        <w:t xml:space="preserve"> </w:t>
+      </w:pPr>
+    </w:p>
+    <w:p>
+      <w:pPr>
+        <w:pStyle w:val="Normal1"/>
+      </w:pPr>
+      <w:r>
+        <w:t xml:space="preserve">The two main functions of this item are lane keeping assist (LKA) and lane departure warning (LDW). They are defined as : </w:t>
       </w:r>
     </w:p>
     <w:p>
@@ -1698,7 +1618,6 @@
           <w:lang w:val="fr-CA"/>
         </w:rPr>
       </w:pPr>
-      <w:proofErr w:type="gramStart"/>
       <w:r>
         <w:rPr>
           <w:b/>
@@ -1706,11 +1625,7 @@
         <w:t>LDW</w:t>
       </w:r>
       <w:r>
-        <w:t xml:space="preserve"> :</w:t>
-      </w:r>
-      <w:proofErr w:type="gramEnd"/>
-      <w:r>
-        <w:t xml:space="preserve"> When a lane departure is determined as imminent by the system, the system will provide a haptic warning. </w:t>
+        <w:t xml:space="preserve"> : When a lane departure is determined as imminent by the system, the system will provide a haptic warning. </w:t>
       </w:r>
       <w:r>
         <w:rPr>
@@ -1722,125 +1637,13 @@
         <w:rPr>
           <w:lang w:val="fr-CA"/>
         </w:rPr>
-        <w:t xml:space="preserve">he </w:t>
-      </w:r>
-      <w:proofErr w:type="spellStart"/>
+        <w:t>he vehicle quickly moves the steering wheel back and forth to create a vibration</w:t>
+      </w:r>
       <w:r>
         <w:rPr>
           <w:lang w:val="fr-CA"/>
         </w:rPr>
-        <w:t>vehicle</w:t>
-      </w:r>
-      <w:proofErr w:type="spellEnd"/>
-      <w:r>
-        <w:rPr>
-          <w:lang w:val="fr-CA"/>
-        </w:rPr>
-        <w:t xml:space="preserve"> </w:t>
-      </w:r>
-      <w:proofErr w:type="spellStart"/>
-      <w:r>
-        <w:rPr>
-          <w:lang w:val="fr-CA"/>
-        </w:rPr>
-        <w:t>quickly</w:t>
-      </w:r>
-      <w:proofErr w:type="spellEnd"/>
-      <w:r>
-        <w:rPr>
-          <w:lang w:val="fr-CA"/>
-        </w:rPr>
-        <w:t xml:space="preserve"> moves the </w:t>
-      </w:r>
-      <w:proofErr w:type="spellStart"/>
-      <w:r>
-        <w:rPr>
-          <w:lang w:val="fr-CA"/>
-        </w:rPr>
-        <w:t>steering</w:t>
-      </w:r>
-      <w:proofErr w:type="spellEnd"/>
-      <w:r>
-        <w:rPr>
-          <w:lang w:val="fr-CA"/>
-        </w:rPr>
-        <w:t xml:space="preserve"> </w:t>
-      </w:r>
-      <w:proofErr w:type="spellStart"/>
-      <w:r>
-        <w:rPr>
-          <w:lang w:val="fr-CA"/>
-        </w:rPr>
-        <w:t>wheel</w:t>
-      </w:r>
-      <w:proofErr w:type="spellEnd"/>
-      <w:r>
-        <w:rPr>
-          <w:lang w:val="fr-CA"/>
-        </w:rPr>
-        <w:t xml:space="preserve"> back and </w:t>
-      </w:r>
-      <w:proofErr w:type="spellStart"/>
-      <w:r>
-        <w:rPr>
-          <w:lang w:val="fr-CA"/>
-        </w:rPr>
-        <w:t>forth</w:t>
-      </w:r>
-      <w:proofErr w:type="spellEnd"/>
-      <w:r>
-        <w:rPr>
-          <w:lang w:val="fr-CA"/>
-        </w:rPr>
-        <w:t xml:space="preserve"> to </w:t>
-      </w:r>
-      <w:proofErr w:type="spellStart"/>
-      <w:r>
-        <w:rPr>
-          <w:lang w:val="fr-CA"/>
-        </w:rPr>
-        <w:t>create</w:t>
-      </w:r>
-      <w:proofErr w:type="spellEnd"/>
-      <w:r>
-        <w:rPr>
-          <w:lang w:val="fr-CA"/>
-        </w:rPr>
-        <w:t xml:space="preserve"> a vibration</w:t>
-      </w:r>
-      <w:r>
-        <w:rPr>
-          <w:lang w:val="fr-CA"/>
-        </w:rPr>
-        <w:t xml:space="preserve"> to serve as </w:t>
-      </w:r>
-      <w:proofErr w:type="spellStart"/>
-      <w:r>
-        <w:rPr>
-          <w:lang w:val="fr-CA"/>
-        </w:rPr>
-        <w:t>this</w:t>
-      </w:r>
-      <w:proofErr w:type="spellEnd"/>
-      <w:r>
-        <w:rPr>
-          <w:lang w:val="fr-CA"/>
-        </w:rPr>
-        <w:t xml:space="preserve"> </w:t>
-      </w:r>
-      <w:proofErr w:type="spellStart"/>
-      <w:r>
-        <w:rPr>
-          <w:lang w:val="fr-CA"/>
-        </w:rPr>
-        <w:t>haptic</w:t>
-      </w:r>
-      <w:proofErr w:type="spellEnd"/>
-      <w:r>
-        <w:rPr>
-          <w:lang w:val="fr-CA"/>
-        </w:rPr>
-        <w:t xml:space="preserve"> warning.</w:t>
+        <w:t xml:space="preserve"> to serve as this haptic warning.</w:t>
       </w:r>
     </w:p>
     <w:p>
@@ -1863,7 +1666,6 @@
           <w:lang w:val="fr-CA"/>
         </w:rPr>
       </w:pPr>
-      <w:proofErr w:type="gramStart"/>
       <w:r>
         <w:rPr>
           <w:b/>
@@ -1871,11 +1673,7 @@
         <w:t>LDW</w:t>
       </w:r>
       <w:r>
-        <w:t xml:space="preserve"> :</w:t>
-      </w:r>
-      <w:proofErr w:type="gramEnd"/>
-      <w:r>
-        <w:t xml:space="preserve"> </w:t>
+        <w:t xml:space="preserve"> : </w:t>
       </w:r>
       <w:r>
         <w:rPr>
@@ -1883,7 +1681,6 @@
         </w:rPr>
         <w:t>The </w:t>
       </w:r>
-      <w:proofErr w:type="spellStart"/>
       <w:r>
         <w:rPr>
           <w:b/>
@@ -1897,625 +1694,62 @@
           <w:bCs/>
           <w:lang w:val="fr-CA"/>
         </w:rPr>
-        <w:t>ane</w:t>
-      </w:r>
-      <w:proofErr w:type="spellEnd"/>
+        <w:t>ane keeping assistance functionality</w:t>
+      </w:r>
+      <w:r>
+        <w:rPr>
+          <w:lang w:val="fr-CA"/>
+        </w:rPr>
+        <w:t> will automatically </w:t>
+      </w:r>
       <w:r>
         <w:rPr>
           <w:bCs/>
           <w:lang w:val="fr-CA"/>
         </w:rPr>
+        <w:t>assist</w:t>
+      </w:r>
+      <w:r>
+        <w:rPr>
+          <w:lang w:val="fr-CA"/>
+        </w:rPr>
+        <w:t xml:space="preserve"> the driver; </w:t>
+      </w:r>
+      <w:r>
+        <w:rPr>
+          <w:lang w:val="fr-CA"/>
+        </w:rPr>
         <w:t xml:space="preserve"> </w:t>
       </w:r>
-      <w:proofErr w:type="spellStart"/>
-      <w:r>
-        <w:rPr>
-          <w:bCs/>
+      <w:r>
+        <w:rPr>
           <w:lang w:val="fr-CA"/>
         </w:rPr>
-        <w:t>keeping</w:t>
-      </w:r>
-      <w:proofErr w:type="spellEnd"/>
-      <w:r>
-        <w:rPr>
-          <w:bCs/>
+        <w:t xml:space="preserve">the lane keeping assistance function </w:t>
+      </w:r>
+      <w:r>
+        <w:rPr>
           <w:lang w:val="fr-CA"/>
         </w:rPr>
-        <w:t xml:space="preserve"> assistance </w:t>
-      </w:r>
-      <w:proofErr w:type="spellStart"/>
-      <w:r>
-        <w:rPr>
-          <w:bCs/>
+        <w:t>will</w:t>
+      </w:r>
+      <w:r>
+        <w:rPr>
           <w:lang w:val="fr-CA"/>
         </w:rPr>
-        <w:t>functionality</w:t>
-      </w:r>
-      <w:proofErr w:type="spellEnd"/>
+        <w:t xml:space="preserve"> apply the steering torque when active in order to stay in ego lane</w:t>
+      </w:r>
       <w:r>
         <w:rPr>
           <w:lang w:val="fr-CA"/>
         </w:rPr>
-        <w:t> </w:t>
-      </w:r>
-      <w:proofErr w:type="spellStart"/>
+        <w:t xml:space="preserve">, unless the driver explicitly expresses will to change lane by using the turn signal. Also, the driver may disable it by the press of a button. </w:t>
+      </w:r>
       <w:r>
         <w:rPr>
           <w:lang w:val="fr-CA"/>
         </w:rPr>
-        <w:t>will</w:t>
-      </w:r>
-      <w:proofErr w:type="spellEnd"/>
-      <w:r>
-        <w:rPr>
-          <w:lang w:val="fr-CA"/>
-        </w:rPr>
-        <w:t xml:space="preserve"> </w:t>
-      </w:r>
-      <w:proofErr w:type="spellStart"/>
-      <w:r>
-        <w:rPr>
-          <w:lang w:val="fr-CA"/>
-        </w:rPr>
-        <w:t>automatically</w:t>
-      </w:r>
-      <w:proofErr w:type="spellEnd"/>
-      <w:r>
-        <w:rPr>
-          <w:lang w:val="fr-CA"/>
-        </w:rPr>
-        <w:t> </w:t>
-      </w:r>
-      <w:proofErr w:type="spellStart"/>
-      <w:r>
-        <w:rPr>
-          <w:bCs/>
-          <w:lang w:val="fr-CA"/>
-        </w:rPr>
-        <w:t>assist</w:t>
-      </w:r>
-      <w:proofErr w:type="spellEnd"/>
-      <w:r>
-        <w:rPr>
-          <w:lang w:val="fr-CA"/>
-        </w:rPr>
-        <w:t xml:space="preserve"> the driver; </w:t>
-      </w:r>
-      <w:r>
-        <w:rPr>
-          <w:lang w:val="fr-CA"/>
-        </w:rPr>
-        <w:t xml:space="preserve"> </w:t>
-      </w:r>
-      <w:r>
-        <w:rPr>
-          <w:lang w:val="fr-CA"/>
-        </w:rPr>
-        <w:t xml:space="preserve">the </w:t>
-      </w:r>
-      <w:proofErr w:type="spellStart"/>
-      <w:r>
-        <w:rPr>
-          <w:lang w:val="fr-CA"/>
-        </w:rPr>
-        <w:t>lane</w:t>
-      </w:r>
-      <w:proofErr w:type="spellEnd"/>
-      <w:r>
-        <w:rPr>
-          <w:lang w:val="fr-CA"/>
-        </w:rPr>
-        <w:t xml:space="preserve"> </w:t>
-      </w:r>
-      <w:proofErr w:type="spellStart"/>
-      <w:r>
-        <w:rPr>
-          <w:lang w:val="fr-CA"/>
-        </w:rPr>
-        <w:t>keeping</w:t>
-      </w:r>
-      <w:proofErr w:type="spellEnd"/>
-      <w:r>
-        <w:rPr>
-          <w:lang w:val="fr-CA"/>
-        </w:rPr>
-        <w:t xml:space="preserve"> assistance </w:t>
-      </w:r>
-      <w:proofErr w:type="spellStart"/>
-      <w:r>
-        <w:rPr>
-          <w:lang w:val="fr-CA"/>
-        </w:rPr>
-        <w:t>function</w:t>
-      </w:r>
-      <w:proofErr w:type="spellEnd"/>
-      <w:r>
-        <w:rPr>
-          <w:lang w:val="fr-CA"/>
-        </w:rPr>
-        <w:t xml:space="preserve"> </w:t>
-      </w:r>
-      <w:proofErr w:type="spellStart"/>
-      <w:r>
-        <w:rPr>
-          <w:lang w:val="fr-CA"/>
-        </w:rPr>
-        <w:t>will</w:t>
-      </w:r>
-      <w:proofErr w:type="spellEnd"/>
-      <w:r>
-        <w:rPr>
-          <w:lang w:val="fr-CA"/>
-        </w:rPr>
-        <w:t xml:space="preserve"> </w:t>
-      </w:r>
-      <w:proofErr w:type="spellStart"/>
-      <w:r>
-        <w:rPr>
-          <w:lang w:val="fr-CA"/>
-        </w:rPr>
-        <w:t>apply</w:t>
-      </w:r>
-      <w:proofErr w:type="spellEnd"/>
-      <w:r>
-        <w:rPr>
-          <w:lang w:val="fr-CA"/>
-        </w:rPr>
-        <w:t xml:space="preserve"> the </w:t>
-      </w:r>
-      <w:proofErr w:type="spellStart"/>
-      <w:r>
-        <w:rPr>
-          <w:lang w:val="fr-CA"/>
-        </w:rPr>
-        <w:t>steering</w:t>
-      </w:r>
-      <w:proofErr w:type="spellEnd"/>
-      <w:r>
-        <w:rPr>
-          <w:lang w:val="fr-CA"/>
-        </w:rPr>
-        <w:t xml:space="preserve"> torque </w:t>
-      </w:r>
-      <w:proofErr w:type="spellStart"/>
-      <w:r>
-        <w:rPr>
-          <w:lang w:val="fr-CA"/>
-        </w:rPr>
-        <w:t>when</w:t>
-      </w:r>
-      <w:proofErr w:type="spellEnd"/>
-      <w:r>
-        <w:rPr>
-          <w:lang w:val="fr-CA"/>
-        </w:rPr>
-        <w:t xml:space="preserve"> active in </w:t>
-      </w:r>
-      <w:proofErr w:type="spellStart"/>
-      <w:r>
-        <w:rPr>
-          <w:lang w:val="fr-CA"/>
-        </w:rPr>
-        <w:t>order</w:t>
-      </w:r>
-      <w:proofErr w:type="spellEnd"/>
-      <w:r>
-        <w:rPr>
-          <w:lang w:val="fr-CA"/>
-        </w:rPr>
-        <w:t xml:space="preserve"> to </w:t>
-      </w:r>
-      <w:proofErr w:type="spellStart"/>
-      <w:r>
-        <w:rPr>
-          <w:lang w:val="fr-CA"/>
-        </w:rPr>
-        <w:t>stay</w:t>
-      </w:r>
-      <w:proofErr w:type="spellEnd"/>
-      <w:r>
-        <w:rPr>
-          <w:lang w:val="fr-CA"/>
-        </w:rPr>
-        <w:t xml:space="preserve"> in ego </w:t>
-      </w:r>
-      <w:proofErr w:type="spellStart"/>
-      <w:r>
-        <w:rPr>
-          <w:lang w:val="fr-CA"/>
-        </w:rPr>
-        <w:t>lane</w:t>
-      </w:r>
-      <w:proofErr w:type="spellEnd"/>
-      <w:r>
-        <w:rPr>
-          <w:lang w:val="fr-CA"/>
-        </w:rPr>
-        <w:t xml:space="preserve">, </w:t>
-      </w:r>
-      <w:proofErr w:type="spellStart"/>
-      <w:r>
-        <w:rPr>
-          <w:lang w:val="fr-CA"/>
-        </w:rPr>
-        <w:t>unless</w:t>
-      </w:r>
-      <w:proofErr w:type="spellEnd"/>
-      <w:r>
-        <w:rPr>
-          <w:lang w:val="fr-CA"/>
-        </w:rPr>
-        <w:t xml:space="preserve"> the driver </w:t>
-      </w:r>
-      <w:proofErr w:type="spellStart"/>
-      <w:r>
-        <w:rPr>
-          <w:lang w:val="fr-CA"/>
-        </w:rPr>
-        <w:t>explicitly</w:t>
-      </w:r>
-      <w:proofErr w:type="spellEnd"/>
-      <w:r>
-        <w:rPr>
-          <w:lang w:val="fr-CA"/>
-        </w:rPr>
-        <w:t xml:space="preserve"> expresses </w:t>
-      </w:r>
-      <w:proofErr w:type="spellStart"/>
-      <w:r>
-        <w:rPr>
-          <w:lang w:val="fr-CA"/>
-        </w:rPr>
-        <w:t>will</w:t>
-      </w:r>
-      <w:proofErr w:type="spellEnd"/>
-      <w:r>
-        <w:rPr>
-          <w:lang w:val="fr-CA"/>
-        </w:rPr>
-        <w:t xml:space="preserve"> to change </w:t>
-      </w:r>
-      <w:proofErr w:type="spellStart"/>
-      <w:r>
-        <w:rPr>
-          <w:lang w:val="fr-CA"/>
-        </w:rPr>
-        <w:t>lane</w:t>
-      </w:r>
-      <w:proofErr w:type="spellEnd"/>
-      <w:r>
-        <w:rPr>
-          <w:lang w:val="fr-CA"/>
-        </w:rPr>
-        <w:t xml:space="preserve"> by </w:t>
-      </w:r>
-      <w:proofErr w:type="spellStart"/>
-      <w:r>
-        <w:rPr>
-          <w:lang w:val="fr-CA"/>
-        </w:rPr>
-        <w:t>using</w:t>
-      </w:r>
-      <w:proofErr w:type="spellEnd"/>
-      <w:r>
-        <w:rPr>
-          <w:lang w:val="fr-CA"/>
-        </w:rPr>
-        <w:t xml:space="preserve"> the </w:t>
-      </w:r>
-      <w:proofErr w:type="spellStart"/>
-      <w:r>
-        <w:rPr>
-          <w:lang w:val="fr-CA"/>
-        </w:rPr>
-        <w:t>turn</w:t>
-      </w:r>
-      <w:proofErr w:type="spellEnd"/>
-      <w:r>
-        <w:rPr>
-          <w:lang w:val="fr-CA"/>
-        </w:rPr>
-        <w:t xml:space="preserve"> signal. </w:t>
-      </w:r>
-      <w:proofErr w:type="spellStart"/>
-      <w:r>
-        <w:rPr>
-          <w:lang w:val="fr-CA"/>
-        </w:rPr>
-        <w:t>Also</w:t>
-      </w:r>
-      <w:proofErr w:type="spellEnd"/>
-      <w:r>
-        <w:rPr>
-          <w:lang w:val="fr-CA"/>
-        </w:rPr>
-        <w:t xml:space="preserve">, the driver </w:t>
-      </w:r>
-      <w:proofErr w:type="spellStart"/>
-      <w:r>
-        <w:rPr>
-          <w:lang w:val="fr-CA"/>
-        </w:rPr>
-        <w:t>may</w:t>
-      </w:r>
-      <w:proofErr w:type="spellEnd"/>
-      <w:r>
-        <w:rPr>
-          <w:lang w:val="fr-CA"/>
-        </w:rPr>
-        <w:t xml:space="preserve"> </w:t>
-      </w:r>
-      <w:proofErr w:type="spellStart"/>
-      <w:r>
-        <w:rPr>
-          <w:lang w:val="fr-CA"/>
-        </w:rPr>
-        <w:t>disable</w:t>
-      </w:r>
-      <w:proofErr w:type="spellEnd"/>
-      <w:r>
-        <w:rPr>
-          <w:lang w:val="fr-CA"/>
-        </w:rPr>
-        <w:t xml:space="preserve"> </w:t>
-      </w:r>
-      <w:proofErr w:type="spellStart"/>
-      <w:r>
-        <w:rPr>
-          <w:lang w:val="fr-CA"/>
-        </w:rPr>
-        <w:t>it</w:t>
-      </w:r>
-      <w:proofErr w:type="spellEnd"/>
-      <w:r>
-        <w:rPr>
-          <w:lang w:val="fr-CA"/>
-        </w:rPr>
-        <w:t xml:space="preserve"> by the </w:t>
-      </w:r>
-      <w:proofErr w:type="spellStart"/>
-      <w:r>
-        <w:rPr>
-          <w:lang w:val="fr-CA"/>
-        </w:rPr>
-        <w:t>press</w:t>
-      </w:r>
-      <w:proofErr w:type="spellEnd"/>
-      <w:r>
-        <w:rPr>
-          <w:lang w:val="fr-CA"/>
-        </w:rPr>
-        <w:t xml:space="preserve"> of a </w:t>
-      </w:r>
-      <w:proofErr w:type="spellStart"/>
-      <w:r>
-        <w:rPr>
-          <w:lang w:val="fr-CA"/>
-        </w:rPr>
-        <w:t>button</w:t>
-      </w:r>
-      <w:proofErr w:type="spellEnd"/>
-      <w:r>
-        <w:rPr>
-          <w:lang w:val="fr-CA"/>
-        </w:rPr>
-        <w:t xml:space="preserve">. </w:t>
-      </w:r>
-      <w:r>
-        <w:rPr>
-          <w:lang w:val="fr-CA"/>
-        </w:rPr>
-        <w:t xml:space="preserve">This </w:t>
-      </w:r>
-      <w:proofErr w:type="spellStart"/>
-      <w:r>
-        <w:rPr>
-          <w:lang w:val="fr-CA"/>
-        </w:rPr>
-        <w:t>feature</w:t>
-      </w:r>
-      <w:proofErr w:type="spellEnd"/>
-      <w:r>
-        <w:rPr>
-          <w:lang w:val="fr-CA"/>
-        </w:rPr>
-        <w:t xml:space="preserve"> </w:t>
-      </w:r>
-      <w:proofErr w:type="spellStart"/>
-      <w:r>
-        <w:rPr>
-          <w:lang w:val="fr-CA"/>
-        </w:rPr>
-        <w:t>is</w:t>
-      </w:r>
-      <w:proofErr w:type="spellEnd"/>
-      <w:r>
-        <w:rPr>
-          <w:lang w:val="fr-CA"/>
-        </w:rPr>
-        <w:t xml:space="preserve"> </w:t>
-      </w:r>
-      <w:proofErr w:type="spellStart"/>
-      <w:r>
-        <w:rPr>
-          <w:lang w:val="fr-CA"/>
-        </w:rPr>
-        <w:t>intended</w:t>
-      </w:r>
-      <w:proofErr w:type="spellEnd"/>
-      <w:r>
-        <w:rPr>
-          <w:lang w:val="fr-CA"/>
-        </w:rPr>
-        <w:t xml:space="preserve"> to </w:t>
-      </w:r>
-      <w:proofErr w:type="spellStart"/>
-      <w:r>
-        <w:rPr>
-          <w:lang w:val="fr-CA"/>
-        </w:rPr>
-        <w:t>be</w:t>
-      </w:r>
-      <w:proofErr w:type="spellEnd"/>
-      <w:r>
-        <w:rPr>
-          <w:lang w:val="fr-CA"/>
-        </w:rPr>
-        <w:t xml:space="preserve"> </w:t>
-      </w:r>
-      <w:proofErr w:type="spellStart"/>
-      <w:r>
-        <w:rPr>
-          <w:lang w:val="fr-CA"/>
-        </w:rPr>
-        <w:t>used</w:t>
-      </w:r>
-      <w:proofErr w:type="spellEnd"/>
-      <w:r>
-        <w:rPr>
-          <w:lang w:val="fr-CA"/>
-        </w:rPr>
-        <w:t xml:space="preserve"> as </w:t>
-      </w:r>
-      <w:proofErr w:type="spellStart"/>
-      <w:r>
-        <w:rPr>
-          <w:lang w:val="fr-CA"/>
-        </w:rPr>
-        <w:t>maintains</w:t>
-      </w:r>
-      <w:proofErr w:type="spellEnd"/>
-      <w:r>
-        <w:rPr>
-          <w:lang w:val="fr-CA"/>
-        </w:rPr>
-        <w:t xml:space="preserve"> control of the </w:t>
-      </w:r>
-      <w:proofErr w:type="spellStart"/>
-      <w:r>
-        <w:rPr>
-          <w:lang w:val="fr-CA"/>
-        </w:rPr>
-        <w:t>vehicle</w:t>
-      </w:r>
-      <w:proofErr w:type="spellEnd"/>
-      <w:r>
-        <w:rPr>
-          <w:lang w:val="fr-CA"/>
-        </w:rPr>
-        <w:t xml:space="preserve">. In </w:t>
-      </w:r>
-      <w:proofErr w:type="spellStart"/>
-      <w:r>
-        <w:rPr>
-          <w:lang w:val="fr-CA"/>
-        </w:rPr>
-        <w:t>that</w:t>
-      </w:r>
-      <w:proofErr w:type="spellEnd"/>
-      <w:r>
-        <w:rPr>
-          <w:lang w:val="fr-CA"/>
-        </w:rPr>
-        <w:t xml:space="preserve"> </w:t>
-      </w:r>
-      <w:proofErr w:type="spellStart"/>
-      <w:r>
-        <w:rPr>
-          <w:lang w:val="fr-CA"/>
-        </w:rPr>
-        <w:t>sense</w:t>
-      </w:r>
-      <w:proofErr w:type="spellEnd"/>
-      <w:r>
-        <w:rPr>
-          <w:lang w:val="fr-CA"/>
-        </w:rPr>
-        <w:t xml:space="preserve"> </w:t>
-      </w:r>
-      <w:proofErr w:type="spellStart"/>
-      <w:r>
-        <w:rPr>
-          <w:lang w:val="fr-CA"/>
-        </w:rPr>
-        <w:t>it</w:t>
-      </w:r>
-      <w:proofErr w:type="spellEnd"/>
-      <w:r>
-        <w:rPr>
-          <w:lang w:val="fr-CA"/>
-        </w:rPr>
-        <w:t xml:space="preserve"> </w:t>
-      </w:r>
-      <w:proofErr w:type="spellStart"/>
-      <w:r>
-        <w:rPr>
-          <w:lang w:val="fr-CA"/>
-        </w:rPr>
-        <w:t>is</w:t>
-      </w:r>
-      <w:proofErr w:type="spellEnd"/>
-      <w:r>
-        <w:rPr>
-          <w:lang w:val="fr-CA"/>
-        </w:rPr>
-        <w:t xml:space="preserve"> a </w:t>
-      </w:r>
-      <w:proofErr w:type="spellStart"/>
-      <w:r>
-        <w:rPr>
-          <w:lang w:val="fr-CA"/>
-        </w:rPr>
-        <w:t>driving</w:t>
-      </w:r>
-      <w:proofErr w:type="spellEnd"/>
-      <w:r>
-        <w:rPr>
-          <w:lang w:val="fr-CA"/>
-        </w:rPr>
-        <w:t xml:space="preserve"> assistance </w:t>
-      </w:r>
-      <w:proofErr w:type="spellStart"/>
-      <w:r>
-        <w:rPr>
-          <w:lang w:val="fr-CA"/>
-        </w:rPr>
-        <w:t>feature</w:t>
-      </w:r>
-      <w:proofErr w:type="spellEnd"/>
-      <w:r>
-        <w:rPr>
-          <w:lang w:val="fr-CA"/>
-        </w:rPr>
-        <w:t xml:space="preserve"> and not an </w:t>
-      </w:r>
-      <w:proofErr w:type="spellStart"/>
-      <w:r>
-        <w:rPr>
-          <w:lang w:val="fr-CA"/>
-        </w:rPr>
-        <w:t>autonomous</w:t>
-      </w:r>
-      <w:proofErr w:type="spellEnd"/>
-      <w:r>
-        <w:rPr>
-          <w:lang w:val="fr-CA"/>
-        </w:rPr>
-        <w:t xml:space="preserve"> </w:t>
-      </w:r>
-      <w:proofErr w:type="spellStart"/>
-      <w:r>
-        <w:rPr>
-          <w:lang w:val="fr-CA"/>
-        </w:rPr>
-        <w:t>feature</w:t>
-      </w:r>
-      <w:proofErr w:type="spellEnd"/>
-      <w:r>
-        <w:rPr>
-          <w:lang w:val="fr-CA"/>
-        </w:rPr>
-        <w:t xml:space="preserve">. </w:t>
+        <w:t xml:space="preserve">This feature is intended to be used as maintains control of the vehicle. In that sense it is a driving assistance feature and not an autonomous feature. </w:t>
       </w:r>
     </w:p>
     <w:p>
@@ -2542,15 +1776,7 @@
         <w:t>s</w:t>
       </w:r>
       <w:r>
-        <w:t xml:space="preserve"> constitute the lane assistance </w:t>
-      </w:r>
-      <w:proofErr w:type="gramStart"/>
-      <w:r>
-        <w:t>item :</w:t>
-      </w:r>
-      <w:proofErr w:type="gramEnd"/>
-      <w:r>
-        <w:t xml:space="preserve"> </w:t>
+        <w:t xml:space="preserve"> constitute the lane assistance item : </w:t>
       </w:r>
     </w:p>
     <w:p>
@@ -2589,15 +1815,7 @@
         <w:t>:</w:t>
       </w:r>
       <w:r>
-        <w:t xml:space="preserve"> The following </w:t>
-      </w:r>
-      <w:proofErr w:type="gramStart"/>
-      <w:r>
-        <w:t>The</w:t>
-      </w:r>
-      <w:proofErr w:type="gramEnd"/>
-      <w:r>
-        <w:t xml:space="preserve"> camera is responsible of detecting lane markings to assess whether the car is departing the lane or not. It is constituted of the following elements: </w:t>
+        <w:t xml:space="preserve"> The following The camera is responsible of detecting lane markings to assess whether the car is departing the lane or not. It is constituted of the following elements: </w:t>
       </w:r>
     </w:p>
     <w:p>
@@ -2656,15 +1874,7 @@
         <w:contextualSpacing/>
       </w:pPr>
       <w:r>
-        <w:t xml:space="preserve">Driver Steering Torque </w:t>
-      </w:r>
-      <w:proofErr w:type="gramStart"/>
-      <w:r>
-        <w:t>Sensor :</w:t>
-      </w:r>
-      <w:proofErr w:type="gramEnd"/>
-      <w:r>
-        <w:t xml:space="preserve"> senses the drivers input to control the compensation accordingly. </w:t>
+        <w:t xml:space="preserve">Driver Steering Torque Sensor : senses the drivers input to control the compensation accordingly. </w:t>
       </w:r>
     </w:p>
     <w:p>

</xml_diff>